<commit_message>
Refactor stated system purposes for clarity
</commit_message>
<xml_diff>
--- a/documentation/AUKW_Overview_2023.docx
+++ b/documentation/AUKW_Overview_2023.docx
@@ -702,6 +702,28 @@
           </w:tcPr>
           <w:p>
             <w:r>
+              <w:t>PNL</w:t>
+            </w:r>
+          </w:p>
+        </w:tc>
+        <w:tc>
+          <w:tcPr>
+            <w:tcW w:w="7888" w:type="dxa"/>
+          </w:tcPr>
+          <w:p>
+            <w:r>
+              <w:t>Profit and loss</w:t>
+            </w:r>
+          </w:p>
+        </w:tc>
+      </w:tr>
+      <w:tr>
+        <w:tc>
+          <w:tcPr>
+            <w:tcW w:w="1129" w:type="dxa"/>
+          </w:tcPr>
+          <w:p>
+            <w:r>
               <w:t>POS</w:t>
             </w:r>
           </w:p>
@@ -813,6 +835,15 @@
     </w:p>
     <w:p>
       <w:pPr>
+        <w:pStyle w:val="Heading"/>
+        <w:numPr>
+          <w:ilvl w:val="0"/>
+          <w:numId w:val="0"/>
+        </w:numPr>
+      </w:pPr>
+    </w:p>
+    <w:p>
+      <w:pPr>
         <w:pStyle w:val="ListParagraph"/>
         <w:ind w:left="709" w:hanging="709"/>
       </w:pPr>
@@ -872,7 +903,19 @@
         <w:t>so that it</w:t>
       </w:r>
       <w:r>
-        <w:t xml:space="preserve"> can be analysed and tracked to ensure optimal performance.</w:t>
+        <w:t xml:space="preserve"> can be </w:t>
+      </w:r>
+      <w:r>
+        <w:t xml:space="preserve">automatically entered into our accounting system and </w:t>
+      </w:r>
+      <w:r>
+        <w:t xml:space="preserve">analysed to ensure optimal </w:t>
+      </w:r>
+      <w:r>
+        <w:t xml:space="preserve">retail </w:t>
+      </w:r>
+      <w:r>
+        <w:t>performance.</w:t>
       </w:r>
     </w:p>
     <w:p>
@@ -915,10 +958,7 @@
         </w:numPr>
       </w:pPr>
       <w:r>
-        <w:t>Provide shop employees the ability to enter the required retail data</w:t>
-      </w:r>
-      <w:r>
-        <w:t>.</w:t>
+        <w:t>Record daily sales in Quickbooks Online accounting system.</w:t>
       </w:r>
     </w:p>
     <w:p>
@@ -988,39 +1028,6 @@
       </w:r>
       <w:r>
         <w:t>. A cash discrepancy will arise when the amount of sales recorded at the till differs from the amount of money received.</w:t>
-      </w:r>
-    </w:p>
-    <w:p>
-      <w:pPr>
-        <w:pStyle w:val="ListParagraph"/>
-        <w:numPr>
-          <w:ilvl w:val="0"/>
-          <w:numId w:val="16"/>
-        </w:numPr>
-      </w:pPr>
-      <w:r>
-        <w:t xml:space="preserve">Track </w:t>
-      </w:r>
-      <w:r>
-        <w:t>money received via Credit Cards versus Cash</w:t>
-      </w:r>
-      <w:r>
-        <w:t>.</w:t>
-      </w:r>
-    </w:p>
-    <w:p>
-      <w:pPr>
-        <w:pStyle w:val="ListParagraph"/>
-        <w:numPr>
-          <w:ilvl w:val="0"/>
-          <w:numId w:val="16"/>
-        </w:numPr>
-      </w:pPr>
-      <w:r>
-        <w:t>Record daily sales in Quickbooks Online accounting system</w:t>
-      </w:r>
-      <w:r>
-        <w:t>.</w:t>
       </w:r>
     </w:p>
     <w:p/>
@@ -1113,7 +1120,19 @@
         </w:numPr>
       </w:pPr>
       <w:r>
-        <w:t>If the original developer is no longer available to support the system then the charity will be able to secure the services of another developer with the required skills.</w:t>
+        <w:t xml:space="preserve">If the original developer is no longer available to support the system then the charity will be able to secure the services of </w:t>
+      </w:r>
+      <w:r>
+        <w:t>a substitute</w:t>
+      </w:r>
+      <w:r>
+        <w:t xml:space="preserve"> </w:t>
+      </w:r>
+      <w:r>
+        <w:t>IT specialist</w:t>
+      </w:r>
+      <w:r>
+        <w:t xml:space="preserve"> with the required skills.</w:t>
       </w:r>
     </w:p>
     <w:p>
@@ -1345,7 +1364,13 @@
         </w:numPr>
       </w:pPr>
       <w:r>
-        <w:t>Bric-a-brac (Mostly donated homewares)</w:t>
+        <w:t>Bric-a-brac (</w:t>
+      </w:r>
+      <w:r>
+        <w:t>m</w:t>
+      </w:r>
+      <w:r>
+        <w:t>ostly donated homewares)</w:t>
       </w:r>
     </w:p>
     <w:p>
@@ -1398,6 +1423,12 @@
     </w:p>
     <w:p>
       <w:pPr>
+        <w:pStyle w:val="ListParagraph"/>
+        <w:ind w:left="1429"/>
+      </w:pPr>
+    </w:p>
+    <w:p>
+      <w:pPr>
         <w:ind w:left="709"/>
       </w:pPr>
       <w:r>
@@ -1439,6 +1470,15 @@
       <w:r>
         <w:t>The amount of money received by credit/debit card</w:t>
       </w:r>
+      <w:r>
+        <w:t>.</w:t>
+      </w:r>
+    </w:p>
+    <w:p>
+      <w:pPr>
+        <w:pStyle w:val="ListParagraph"/>
+        <w:ind w:left="1429"/>
+      </w:pPr>
     </w:p>
     <w:p>
       <w:pPr>
@@ -1465,6 +1505,9 @@
       <w:r>
         <w:t>Volunteer expenses such as lunches or travel reimbursement</w:t>
       </w:r>
+      <w:r>
+        <w:t>.</w:t>
+      </w:r>
     </w:p>
     <w:p>
       <w:pPr>
@@ -1477,6 +1520,15 @@
       <w:r>
         <w:t>Operating expenses such as window cleaning or purchase of cleaning products</w:t>
       </w:r>
+      <w:r>
+        <w:t>.</w:t>
+      </w:r>
+    </w:p>
+    <w:p>
+      <w:pPr>
+        <w:pStyle w:val="ListParagraph"/>
+        <w:ind w:left="1429"/>
+      </w:pPr>
     </w:p>
     <w:p>
       <w:pPr>
@@ -1487,19 +1539,6 @@
       </w:r>
       <w:r>
         <w:t>, and the value of any cash discrepancy.</w:t>
-      </w:r>
-    </w:p>
-    <w:p>
-      <w:pPr>
-        <w:ind w:left="709"/>
-      </w:pPr>
-    </w:p>
-    <w:p>
-      <w:pPr>
-        <w:ind w:left="709"/>
-      </w:pPr>
-      <w:r>
-        <w:t>To maintain security of the system user credentials, user role and access tokens will be stored by the system.</w:t>
       </w:r>
     </w:p>
     <w:p>
@@ -1527,6 +1566,24 @@
     </w:p>
     <w:p>
       <w:pPr>
+        <w:ind w:left="709"/>
+      </w:pPr>
+      <w:r>
+        <w:t xml:space="preserve">The functional process requirements describe what the system does and how it interacts with the items defined in the data requirements section.  </w:t>
+      </w:r>
+    </w:p>
+    <w:p>
+      <w:pPr>
+        <w:pStyle w:val="HeadingJr"/>
+        <w:numPr>
+          <w:ilvl w:val="0"/>
+          <w:numId w:val="0"/>
+        </w:numPr>
+        <w:ind w:left="709"/>
+      </w:pPr>
+    </w:p>
+    <w:p>
+      <w:pPr>
         <w:pStyle w:val="HeadingJr2"/>
       </w:pPr>
       <w:r>
@@ -1551,7 +1608,14 @@
         <w:ind w:left="709"/>
       </w:pPr>
       <w:r>
-        <w:t>The input mechanism will automatically sum the sales values to allow easy checking against the z-read. It will also automatically calculate the cash discrepancy, if any.</w:t>
+        <w:lastRenderedPageBreak/>
+        <w:t xml:space="preserve">The input mechanism will automatically sum the sales values </w:t>
+      </w:r>
+      <w:r>
+        <w:t xml:space="preserve">and sum the number of items sold </w:t>
+      </w:r>
+      <w:r>
+        <w:t>to allow easy checking against the z-read. It will also automatically calculate the cash discrepancy, if any.</w:t>
       </w:r>
     </w:p>
     <w:p>
@@ -1586,7 +1650,7 @@
         <w:t>takings</w:t>
       </w:r>
       <w:r>
-        <w:t xml:space="preserve"> entries to correct errors. A future release may include an audit log of these actions.</w:t>
+        <w:t xml:space="preserve"> entries to correct errors.</w:t>
       </w:r>
     </w:p>
     <w:p>
@@ -1607,6 +1671,15 @@
         <w:ind w:left="709"/>
       </w:pPr>
     </w:p>
+    <w:p>
+      <w:pPr>
+        <w:ind w:left="709"/>
+      </w:pPr>
+      <w:r>
+        <w:t>The system will inform the user if the day’s taking that they are viewing have already been uploaded to QBO. This warns the user that amending the data in the system will not affect the accounting system, possibly leading to discrepancies.</w:t>
+      </w:r>
+    </w:p>
+    <w:p/>
     <w:p>
       <w:pPr>
         <w:pStyle w:val="HeadingJr2"/>
@@ -1630,6 +1703,25 @@
         <w:ind w:left="709"/>
       </w:pPr>
       <w:r>
+        <w:t>To view reports on the performance of the shop</w:t>
+      </w:r>
+      <w:r>
+        <w:t xml:space="preserve">, </w:t>
+      </w:r>
+      <w:r>
+        <w:t>SMT and shop staff will use the same password protected webpage that is used for data input.</w:t>
+      </w:r>
+    </w:p>
+    <w:p>
+      <w:pPr>
+        <w:ind w:left="709"/>
+      </w:pPr>
+    </w:p>
+    <w:p>
+      <w:pPr>
+        <w:ind w:left="709"/>
+      </w:pPr>
+      <w:r>
         <w:t>Graphs and tables will be presented to the user to study the aggregate sales statistics:</w:t>
       </w:r>
     </w:p>
@@ -1731,34 +1823,62 @@
         <w:t>Downloadable tables for the above charts will be available.</w:t>
       </w:r>
     </w:p>
+    <w:p>
+      <w:pPr>
+        <w:ind w:left="709"/>
+      </w:pPr>
+    </w:p>
+    <w:p>
+      <w:pPr>
+        <w:ind w:left="709"/>
+      </w:pPr>
+      <w:r>
+        <w:t>The graphs will be downloadable, as either an image or a PDF.</w:t>
+      </w:r>
+    </w:p>
+    <w:p>
+      <w:pPr>
+        <w:ind w:left="709"/>
+      </w:pPr>
+    </w:p>
+    <w:p>
+      <w:pPr>
+        <w:ind w:left="709"/>
+      </w:pPr>
+      <w:r>
+        <w:t>The sales values used for reporting purposes are net of expenses, cash discrepancies and donations.</w:t>
+      </w:r>
+    </w:p>
+    <w:p>
+      <w:pPr>
+        <w:ind w:left="709"/>
+      </w:pPr>
+    </w:p>
+    <w:p>
+      <w:pPr>
+        <w:ind w:left="709"/>
+      </w:pPr>
+      <w:r>
+        <w:t>The reports are only of the income side of the shop’s performance. Income versus expenditure reports (PNL) are viewed through QBO.</w:t>
+      </w:r>
+    </w:p>
+    <w:p>
+      <w:pPr>
+        <w:ind w:left="709"/>
+      </w:pPr>
+    </w:p>
+    <w:p>
+      <w:pPr>
+        <w:ind w:left="709"/>
+      </w:pPr>
+    </w:p>
     <w:p/>
     <w:p>
       <w:pPr>
-        <w:ind w:left="709"/>
-      </w:pPr>
-      <w:r>
-        <w:t>The graphs will be downloadable, as either an image or a PDF.</w:t>
-      </w:r>
-    </w:p>
-    <w:p>
-      <w:pPr>
-        <w:ind w:left="709"/>
-      </w:pPr>
-    </w:p>
-    <w:p>
-      <w:pPr>
-        <w:ind w:left="709"/>
-      </w:pPr>
-      <w:r>
-        <w:t>The sales values used for reporting purposes are net of expenses, cash discrepancies and donations.</w:t>
-      </w:r>
-    </w:p>
-    <w:p/>
-    <w:p>
-      <w:pPr>
         <w:pStyle w:val="HeadingJr2"/>
       </w:pPr>
       <w:r>
+        <w:lastRenderedPageBreak/>
         <w:t>Interface to Quickbooks</w:t>
       </w:r>
     </w:p>
@@ -2035,7 +2155,7 @@
         </w:numPr>
       </w:pPr>
       <w:r>
-        <w:t>Quickbooks</w:t>
+        <w:t>QuickBooks:</w:t>
       </w:r>
     </w:p>
     <w:p>
@@ -2248,7 +2368,116 @@
         <w:t xml:space="preserve">The system is hosted on a server </w:t>
       </w:r>
       <w:r>
-        <w:t>at allhost.io</w:t>
+        <w:t>managed by</w:t>
+      </w:r>
+      <w:r>
+        <w:t xml:space="preserve"> allhost.io</w:t>
+      </w:r>
+      <w:r>
+        <w:t xml:space="preserve"> (</w:t>
+      </w:r>
+      <w:hyperlink r:id="rId15" w:history="1">
+        <w:r>
+          <w:rPr>
+            <w:rStyle w:val="Hyperlink"/>
+          </w:rPr>
+          <w:t>https://allhost.io/</w:t>
+        </w:r>
+      </w:hyperlink>
+      <w:r>
+        <w:t xml:space="preserve">). The contents of the server are backed </w:t>
+      </w:r>
+      <w:r>
+        <w:t xml:space="preserve">up </w:t>
+      </w:r>
+      <w:r>
+        <w:t xml:space="preserve">by the </w:t>
+      </w:r>
+      <w:r>
+        <w:t>hosting</w:t>
+      </w:r>
+      <w:r>
+        <w:t xml:space="preserve"> provider. </w:t>
+      </w:r>
+    </w:p>
+    <w:p>
+      <w:pPr>
+        <w:ind w:left="709"/>
+      </w:pPr>
+    </w:p>
+    <w:p>
+      <w:pPr>
+        <w:ind w:left="709"/>
+      </w:pPr>
+      <w:r>
+        <w:t>Backups are accessed and maintained via cPanel which is the name for the server administration app.</w:t>
+      </w:r>
+    </w:p>
+    <w:p>
+      <w:pPr>
+        <w:ind w:left="709"/>
+      </w:pPr>
+    </w:p>
+    <w:p>
+      <w:pPr>
+        <w:ind w:left="709"/>
+      </w:pPr>
+      <w:r>
+        <w:t>There are some limitations to the backup including:</w:t>
+      </w:r>
+    </w:p>
+    <w:p>
+      <w:pPr>
+        <w:pStyle w:val="ListParagraph"/>
+        <w:numPr>
+          <w:ilvl w:val="0"/>
+          <w:numId w:val="23"/>
+        </w:numPr>
+      </w:pPr>
+      <w:r>
+        <w:t>The backup occurs once every 24 hours so recent data could be lost.</w:t>
+      </w:r>
+    </w:p>
+    <w:p>
+      <w:pPr>
+        <w:pStyle w:val="ListParagraph"/>
+        <w:numPr>
+          <w:ilvl w:val="0"/>
+          <w:numId w:val="23"/>
+        </w:numPr>
+      </w:pPr>
+      <w:r>
+        <w:t>The database backup does not include custom functions or procedures.</w:t>
+      </w:r>
+    </w:p>
+    <w:p>
+      <w:pPr>
+        <w:pStyle w:val="ListParagraph"/>
+        <w:numPr>
+          <w:ilvl w:val="0"/>
+          <w:numId w:val="23"/>
+        </w:numPr>
+      </w:pPr>
+      <w:r>
+        <w:t>The website and the backup are managed by the same provider with the risk that if they were to close down or suffer total data loss</w:t>
+      </w:r>
+      <w:r>
+        <w:t xml:space="preserve"> we could lose data.</w:t>
+      </w:r>
+    </w:p>
+    <w:p>
+      <w:pPr>
+        <w:pStyle w:val="ListParagraph"/>
+        <w:ind w:left="1429"/>
+      </w:pPr>
+    </w:p>
+    <w:p>
+      <w:pPr>
+        <w:ind w:left="709"/>
+      </w:pPr>
+      <w:r>
+        <w:lastRenderedPageBreak/>
+        <w:t>A future version of the system might include external backups.</w:t>
       </w:r>
     </w:p>
     <w:p>
@@ -2271,7 +2500,47 @@
     </w:p>
     <w:p>
       <w:pPr>
+        <w:ind w:left="709"/>
+      </w:pPr>
+    </w:p>
+    <w:p>
+      <w:pPr>
+        <w:ind w:left="709"/>
+      </w:pPr>
+      <w:r>
+        <w:t xml:space="preserve">System availability (aka uptime) </w:t>
+      </w:r>
+      <w:r>
+        <w:t>is</w:t>
+      </w:r>
+      <w:r>
+        <w:t xml:space="preserve"> entirely controlled by the hosting provider allhost.io. They are transparent about their uptime statistics and display the numbers at </w:t>
+      </w:r>
+      <w:hyperlink r:id="rId16" w:history="1">
+        <w:r>
+          <w:rPr>
+            <w:rStyle w:val="Hyperlink"/>
+          </w:rPr>
+          <w:t>https://status.allhost.io/</w:t>
+        </w:r>
+      </w:hyperlink>
+      <w:r>
+        <w:t xml:space="preserve">. </w:t>
+      </w:r>
+    </w:p>
+    <w:p>
+      <w:pPr>
         <w:pStyle w:val="HeadingJr"/>
+        <w:numPr>
+          <w:ilvl w:val="0"/>
+          <w:numId w:val="0"/>
+        </w:numPr>
+        <w:ind w:left="709"/>
+      </w:pPr>
+    </w:p>
+    <w:p>
+      <w:pPr>
+        <w:pStyle w:val="HeadingJr"/>
       </w:pPr>
       <w:r>
         <w:t>Performance and Capacity</w:t>
@@ -2279,16 +2548,81 @@
     </w:p>
     <w:p>
       <w:pPr>
+        <w:pStyle w:val="Heading"/>
+        <w:numPr>
+          <w:ilvl w:val="0"/>
+          <w:numId w:val="0"/>
+        </w:numPr>
+        <w:ind w:left="709" w:hanging="709"/>
+      </w:pPr>
+    </w:p>
+    <w:p>
+      <w:pPr>
+        <w:ind w:left="709"/>
+      </w:pPr>
+      <w:r>
+        <w:t>Storage and bandwidth limits (if any) would be imposed by the hosting provider. As of writing we have a 20GB storage limit (current use 43MB, 0.2%) and no limit on bandwidth (current month usage 20MB).</w:t>
+      </w:r>
+    </w:p>
+    <w:p>
+      <w:pPr>
+        <w:ind w:left="709"/>
+      </w:pPr>
+    </w:p>
+    <w:p>
+      <w:pPr>
         <w:pStyle w:val="HeadingJr"/>
       </w:pPr>
       <w:r>
-        <w:t>Data Retention</w:t>
-      </w:r>
-    </w:p>
-    <w:p>
-      <w:pPr>
+        <w:t>Data Retentio</w:t>
+      </w:r>
+      <w:r>
+        <w:t>n</w:t>
+      </w:r>
+    </w:p>
+    <w:p>
+      <w:pPr>
+        <w:ind w:left="709"/>
+      </w:pPr>
+    </w:p>
+    <w:p>
+      <w:pPr>
+        <w:ind w:left="709"/>
+      </w:pPr>
+      <w:r>
+        <w:t>Takings data is retained in the system indefinitely.</w:t>
+      </w:r>
+    </w:p>
+    <w:p>
+      <w:pPr>
+        <w:pStyle w:val="HeadingJr"/>
+        <w:numPr>
+          <w:ilvl w:val="0"/>
+          <w:numId w:val="0"/>
+        </w:numPr>
+        <w:ind w:left="709"/>
+      </w:pPr>
+    </w:p>
+    <w:p>
+      <w:pPr>
+        <w:pStyle w:val="Heading"/>
+        <w:numPr>
+          <w:ilvl w:val="0"/>
+          <w:numId w:val="0"/>
+        </w:numPr>
+        <w:ind w:left="709" w:hanging="709"/>
+      </w:pPr>
+    </w:p>
+    <w:p>
+      <w:pPr>
+        <w:pStyle w:val="Heading"/>
+        <w:numPr>
+          <w:ilvl w:val="0"/>
+          <w:numId w:val="0"/>
+        </w:numPr>
+        <w:ind w:left="709" w:hanging="709"/>
         <w:sectPr>
-          <w:headerReference w:type="default" r:id="rId15"/>
+          <w:headerReference w:type="default" r:id="rId17"/>
           <w:pgSz w:w="11907" w:h="16840" w:code="9"/>
           <w:pgMar w:top="1440" w:right="1440" w:bottom="1440" w:left="1440" w:header="567" w:footer="1396" w:gutter="0"/>
           <w:cols w:space="708"/>
@@ -2333,7 +2667,7 @@
                     <pic:cNvPicPr/>
                   </pic:nvPicPr>
                   <pic:blipFill>
-                    <a:blip r:embed="rId16"/>
+                    <a:blip r:embed="rId18"/>
                     <a:stretch>
                       <a:fillRect/>
                     </a:stretch>
@@ -2373,16 +2707,7 @@
       <w:bookmarkEnd w:id="1"/>
       <w:r>
         <w:lastRenderedPageBreak/>
-        <w:t xml:space="preserve">Appendix </w:t>
-      </w:r>
-      <w:r>
-        <w:t>Two</w:t>
-      </w:r>
-      <w:r>
-        <w:t xml:space="preserve">: Sample </w:t>
-      </w:r>
-      <w:r>
-        <w:t>QBO Sales Receipt</w:t>
+        <w:t>Appendix Two: Sample QBO Sales Receipt</w:t>
       </w:r>
     </w:p>
     <w:p/>
@@ -2407,7 +2732,7 @@
                     <pic:cNvPicPr/>
                   </pic:nvPicPr>
                   <pic:blipFill>
-                    <a:blip r:embed="rId17"/>
+                    <a:blip r:embed="rId19"/>
                     <a:stretch>
                       <a:fillRect/>
                     </a:stretch>
@@ -3568,6 +3893,119 @@
     </w:lvl>
   </w:abstractNum>
   <w:abstractNum w:abstractNumId="11" w15:restartNumberingAfterBreak="0">
+    <w:nsid w:val="47500EB9"/>
+    <w:multiLevelType w:val="hybridMultilevel"/>
+    <w:tmpl w:val="E41E18DA"/>
+    <w:lvl w:ilvl="0" w:tplc="08090001">
+      <w:start w:val="1"/>
+      <w:numFmt w:val="bullet"/>
+      <w:lvlText w:val=""/>
+      <w:lvlJc w:val="left"/>
+      <w:pPr>
+        <w:ind w:left="1429" w:hanging="360"/>
+      </w:pPr>
+      <w:rPr>
+        <w:rFonts w:ascii="Symbol" w:hAnsi="Symbol" w:hint="default"/>
+      </w:rPr>
+    </w:lvl>
+    <w:lvl w:ilvl="1" w:tplc="08090003" w:tentative="1">
+      <w:start w:val="1"/>
+      <w:numFmt w:val="bullet"/>
+      <w:lvlText w:val="o"/>
+      <w:lvlJc w:val="left"/>
+      <w:pPr>
+        <w:ind w:left="2149" w:hanging="360"/>
+      </w:pPr>
+      <w:rPr>
+        <w:rFonts w:ascii="Courier New" w:hAnsi="Courier New" w:cs="Courier New" w:hint="default"/>
+      </w:rPr>
+    </w:lvl>
+    <w:lvl w:ilvl="2" w:tplc="08090005" w:tentative="1">
+      <w:start w:val="1"/>
+      <w:numFmt w:val="bullet"/>
+      <w:lvlText w:val=""/>
+      <w:lvlJc w:val="left"/>
+      <w:pPr>
+        <w:ind w:left="2869" w:hanging="360"/>
+      </w:pPr>
+      <w:rPr>
+        <w:rFonts w:ascii="Wingdings" w:hAnsi="Wingdings" w:hint="default"/>
+      </w:rPr>
+    </w:lvl>
+    <w:lvl w:ilvl="3" w:tplc="08090001" w:tentative="1">
+      <w:start w:val="1"/>
+      <w:numFmt w:val="bullet"/>
+      <w:lvlText w:val=""/>
+      <w:lvlJc w:val="left"/>
+      <w:pPr>
+        <w:ind w:left="3589" w:hanging="360"/>
+      </w:pPr>
+      <w:rPr>
+        <w:rFonts w:ascii="Symbol" w:hAnsi="Symbol" w:hint="default"/>
+      </w:rPr>
+    </w:lvl>
+    <w:lvl w:ilvl="4" w:tplc="08090003" w:tentative="1">
+      <w:start w:val="1"/>
+      <w:numFmt w:val="bullet"/>
+      <w:lvlText w:val="o"/>
+      <w:lvlJc w:val="left"/>
+      <w:pPr>
+        <w:ind w:left="4309" w:hanging="360"/>
+      </w:pPr>
+      <w:rPr>
+        <w:rFonts w:ascii="Courier New" w:hAnsi="Courier New" w:cs="Courier New" w:hint="default"/>
+      </w:rPr>
+    </w:lvl>
+    <w:lvl w:ilvl="5" w:tplc="08090005" w:tentative="1">
+      <w:start w:val="1"/>
+      <w:numFmt w:val="bullet"/>
+      <w:lvlText w:val=""/>
+      <w:lvlJc w:val="left"/>
+      <w:pPr>
+        <w:ind w:left="5029" w:hanging="360"/>
+      </w:pPr>
+      <w:rPr>
+        <w:rFonts w:ascii="Wingdings" w:hAnsi="Wingdings" w:hint="default"/>
+      </w:rPr>
+    </w:lvl>
+    <w:lvl w:ilvl="6" w:tplc="08090001" w:tentative="1">
+      <w:start w:val="1"/>
+      <w:numFmt w:val="bullet"/>
+      <w:lvlText w:val=""/>
+      <w:lvlJc w:val="left"/>
+      <w:pPr>
+        <w:ind w:left="5749" w:hanging="360"/>
+      </w:pPr>
+      <w:rPr>
+        <w:rFonts w:ascii="Symbol" w:hAnsi="Symbol" w:hint="default"/>
+      </w:rPr>
+    </w:lvl>
+    <w:lvl w:ilvl="7" w:tplc="08090003" w:tentative="1">
+      <w:start w:val="1"/>
+      <w:numFmt w:val="bullet"/>
+      <w:lvlText w:val="o"/>
+      <w:lvlJc w:val="left"/>
+      <w:pPr>
+        <w:ind w:left="6469" w:hanging="360"/>
+      </w:pPr>
+      <w:rPr>
+        <w:rFonts w:ascii="Courier New" w:hAnsi="Courier New" w:cs="Courier New" w:hint="default"/>
+      </w:rPr>
+    </w:lvl>
+    <w:lvl w:ilvl="8" w:tplc="08090005" w:tentative="1">
+      <w:start w:val="1"/>
+      <w:numFmt w:val="bullet"/>
+      <w:lvlText w:val=""/>
+      <w:lvlJc w:val="left"/>
+      <w:pPr>
+        <w:ind w:left="7189" w:hanging="360"/>
+      </w:pPr>
+      <w:rPr>
+        <w:rFonts w:ascii="Wingdings" w:hAnsi="Wingdings" w:hint="default"/>
+      </w:rPr>
+    </w:lvl>
+  </w:abstractNum>
+  <w:abstractNum w:abstractNumId="12" w15:restartNumberingAfterBreak="0">
     <w:nsid w:val="48133BAD"/>
     <w:multiLevelType w:val="singleLevel"/>
     <w:tmpl w:val="11F8D1C0"/>
@@ -3588,7 +4026,7 @@
       </w:rPr>
     </w:lvl>
   </w:abstractNum>
-  <w:abstractNum w:abstractNumId="12" w15:restartNumberingAfterBreak="0">
+  <w:abstractNum w:abstractNumId="13" w15:restartNumberingAfterBreak="0">
     <w:nsid w:val="4BF12FCC"/>
     <w:multiLevelType w:val="hybridMultilevel"/>
     <w:tmpl w:val="A1641518"/>
@@ -3701,7 +4139,7 @@
       </w:rPr>
     </w:lvl>
   </w:abstractNum>
-  <w:abstractNum w:abstractNumId="13" w15:restartNumberingAfterBreak="0">
+  <w:abstractNum w:abstractNumId="14" w15:restartNumberingAfterBreak="0">
     <w:nsid w:val="5014524B"/>
     <w:multiLevelType w:val="singleLevel"/>
     <w:tmpl w:val="11F8D1C0"/>
@@ -3722,7 +4160,7 @@
       </w:rPr>
     </w:lvl>
   </w:abstractNum>
-  <w:abstractNum w:abstractNumId="14" w15:restartNumberingAfterBreak="0">
+  <w:abstractNum w:abstractNumId="15" w15:restartNumberingAfterBreak="0">
     <w:nsid w:val="501C7E68"/>
     <w:multiLevelType w:val="hybridMultilevel"/>
     <w:tmpl w:val="51D4CA42"/>
@@ -3835,7 +4273,7 @@
       </w:rPr>
     </w:lvl>
   </w:abstractNum>
-  <w:abstractNum w:abstractNumId="15" w15:restartNumberingAfterBreak="0">
+  <w:abstractNum w:abstractNumId="16" w15:restartNumberingAfterBreak="0">
     <w:nsid w:val="59E7372A"/>
     <w:multiLevelType w:val="singleLevel"/>
     <w:tmpl w:val="11F8D1C0"/>
@@ -3856,7 +4294,7 @@
       </w:rPr>
     </w:lvl>
   </w:abstractNum>
-  <w:abstractNum w:abstractNumId="16" w15:restartNumberingAfterBreak="0">
+  <w:abstractNum w:abstractNumId="17" w15:restartNumberingAfterBreak="0">
     <w:nsid w:val="5DB37147"/>
     <w:multiLevelType w:val="singleLevel"/>
     <w:tmpl w:val="11F8D1C0"/>
@@ -3877,7 +4315,7 @@
       </w:rPr>
     </w:lvl>
   </w:abstractNum>
-  <w:abstractNum w:abstractNumId="17" w15:restartNumberingAfterBreak="0">
+  <w:abstractNum w:abstractNumId="18" w15:restartNumberingAfterBreak="0">
     <w:nsid w:val="770266D9"/>
     <w:multiLevelType w:val="singleLevel"/>
     <w:tmpl w:val="11F8D1C0"/>
@@ -3898,7 +4336,7 @@
       </w:rPr>
     </w:lvl>
   </w:abstractNum>
-  <w:abstractNum w:abstractNumId="18" w15:restartNumberingAfterBreak="0">
+  <w:abstractNum w:abstractNumId="19" w15:restartNumberingAfterBreak="0">
     <w:nsid w:val="79492828"/>
     <w:multiLevelType w:val="hybridMultilevel"/>
     <w:tmpl w:val="A7609A12"/>
@@ -4011,7 +4449,7 @@
       </w:rPr>
     </w:lvl>
   </w:abstractNum>
-  <w:abstractNum w:abstractNumId="19" w15:restartNumberingAfterBreak="0">
+  <w:abstractNum w:abstractNumId="20" w15:restartNumberingAfterBreak="0">
     <w:nsid w:val="7E3810C9"/>
     <w:multiLevelType w:val="singleLevel"/>
     <w:tmpl w:val="11F8D1C0"/>
@@ -4032,7 +4470,7 @@
       </w:rPr>
     </w:lvl>
   </w:abstractNum>
-  <w:abstractNum w:abstractNumId="20" w15:restartNumberingAfterBreak="0">
+  <w:abstractNum w:abstractNumId="21" w15:restartNumberingAfterBreak="0">
     <w:nsid w:val="7E8E7457"/>
     <w:multiLevelType w:val="hybridMultilevel"/>
     <w:tmpl w:val="E5663AC8"/>
@@ -4145,7 +4583,7 @@
       </w:rPr>
     </w:lvl>
   </w:abstractNum>
-  <w:abstractNum w:abstractNumId="21" w15:restartNumberingAfterBreak="0">
+  <w:abstractNum w:abstractNumId="22" w15:restartNumberingAfterBreak="0">
     <w:nsid w:val="7F5368F2"/>
     <w:multiLevelType w:val="hybridMultilevel"/>
     <w:tmpl w:val="A28E9FF0"/>
@@ -4265,19 +4703,19 @@
     <w:abstractNumId w:val="0"/>
   </w:num>
   <w:num w:numId="3" w16cid:durableId="1618559025">
-    <w:abstractNumId w:val="17"/>
+    <w:abstractNumId w:val="18"/>
   </w:num>
   <w:num w:numId="4" w16cid:durableId="1385911533">
-    <w:abstractNumId w:val="16"/>
+    <w:abstractNumId w:val="17"/>
   </w:num>
   <w:num w:numId="5" w16cid:durableId="163056327">
     <w:abstractNumId w:val="2"/>
   </w:num>
   <w:num w:numId="6" w16cid:durableId="1368261660">
-    <w:abstractNumId w:val="13"/>
+    <w:abstractNumId w:val="14"/>
   </w:num>
   <w:num w:numId="7" w16cid:durableId="1306425058">
-    <w:abstractNumId w:val="11"/>
+    <w:abstractNumId w:val="12"/>
   </w:num>
   <w:num w:numId="8" w16cid:durableId="525337742">
     <w:abstractNumId w:val="6"/>
@@ -4286,10 +4724,10 @@
     <w:abstractNumId w:val="10"/>
   </w:num>
   <w:num w:numId="10" w16cid:durableId="1025597741">
-    <w:abstractNumId w:val="15"/>
+    <w:abstractNumId w:val="16"/>
   </w:num>
   <w:num w:numId="11" w16cid:durableId="84569483">
-    <w:abstractNumId w:val="19"/>
+    <w:abstractNumId w:val="20"/>
   </w:num>
   <w:num w:numId="12" w16cid:durableId="379406495">
     <w:abstractNumId w:val="8"/>
@@ -4310,19 +4748,22 @@
     <w:abstractNumId w:val="3"/>
   </w:num>
   <w:num w:numId="18" w16cid:durableId="1668946141">
-    <w:abstractNumId w:val="18"/>
+    <w:abstractNumId w:val="19"/>
   </w:num>
   <w:num w:numId="19" w16cid:durableId="308291409">
+    <w:abstractNumId w:val="22"/>
+  </w:num>
+  <w:num w:numId="20" w16cid:durableId="1105688365">
+    <w:abstractNumId w:val="15"/>
+  </w:num>
+  <w:num w:numId="21" w16cid:durableId="728502195">
     <w:abstractNumId w:val="21"/>
   </w:num>
-  <w:num w:numId="20" w16cid:durableId="1105688365">
-    <w:abstractNumId w:val="14"/>
+  <w:num w:numId="22" w16cid:durableId="741608983">
+    <w:abstractNumId w:val="13"/>
   </w:num>
-  <w:num w:numId="21" w16cid:durableId="728502195">
-    <w:abstractNumId w:val="20"/>
-  </w:num>
-  <w:num w:numId="22" w16cid:durableId="741608983">
-    <w:abstractNumId w:val="12"/>
+  <w:num w:numId="23" w16cid:durableId="2032873316">
+    <w:abstractNumId w:val="11"/>
   </w:num>
 </w:numbering>
 </file>
@@ -5958,6 +6399,7 @@
     <w:rsid w:val="007D6DF9"/>
     <w:rsid w:val="00B372E7"/>
     <w:rsid w:val="00EA6395"/>
+    <w:rsid w:val="00FE5305"/>
   </w:rsids>
   <m:mathPr>
     <m:mathFont m:val="Cambria Math"/>

</xml_diff>